<commit_message>
forgot to remove ontopoetry properties
</commit_message>
<xml_diff>
--- a/docs/alignment_full.docx
+++ b/docs/alignment_full.docx
@@ -14912,118 +14912,6 @@
                 <w:sz w:val="20"/>
                 <w:szCs w:val="20"/>
               </w:rPr>
-              <w:t>ontopoetry_core:</w:t>
-            </w:r>
-            <w:r>
-              <w:rPr>
-                <w:rFonts w:ascii="Andale Mono" w:hAnsi="Andale Mono"/>
-                <w:color w:val="000000" w:themeColor="text1"/>
-                <w:sz w:val="20"/>
-                <w:szCs w:val="20"/>
-              </w:rPr>
-              <w:t>usedAsRedaction,</w:t>
-            </w:r>
-          </w:p>
-          <w:p>
-            <w:pPr>
-              <w:rPr>
-                <w:rFonts w:ascii="Andale Mono" w:hAnsi="Andale Mono"/>
-                <w:color w:val="000000" w:themeColor="text1"/>
-                <w:sz w:val="20"/>
-                <w:szCs w:val="20"/>
-              </w:rPr>
-            </w:pPr>
-            <w:r>
-              <w:rPr>
-                <w:rFonts w:ascii="Andale Mono" w:hAnsi="Andale Mono"/>
-                <w:color w:val="000000" w:themeColor="text1"/>
-                <w:sz w:val="20"/>
-                <w:szCs w:val="20"/>
-              </w:rPr>
-              <w:t>ontopoetry_core:</w:t>
-            </w:r>
-            <w:r>
-              <w:rPr>
-                <w:rFonts w:ascii="Andale Mono" w:hAnsi="Andale Mono"/>
-                <w:color w:val="000000" w:themeColor="text1"/>
-                <w:sz w:val="20"/>
-                <w:szCs w:val="20"/>
-              </w:rPr>
-              <w:t>usedAsSource,</w:t>
-            </w:r>
-          </w:p>
-          <w:p>
-            <w:pPr>
-              <w:rPr>
-                <w:rFonts w:ascii="Andale Mono" w:hAnsi="Andale Mono"/>
-                <w:color w:val="000000" w:themeColor="text1"/>
-                <w:sz w:val="20"/>
-                <w:szCs w:val="20"/>
-              </w:rPr>
-            </w:pPr>
-            <w:r>
-              <w:rPr>
-                <w:rFonts w:ascii="Andale Mono" w:hAnsi="Andale Mono"/>
-                <w:color w:val="000000" w:themeColor="text1"/>
-                <w:sz w:val="20"/>
-                <w:szCs w:val="20"/>
-              </w:rPr>
-              <w:t>ontopoetry_core:</w:t>
-            </w:r>
-            <w:r>
-              <w:rPr>
-                <w:rFonts w:ascii="Andale Mono" w:hAnsi="Andale Mono"/>
-                <w:color w:val="000000" w:themeColor="text1"/>
-                <w:sz w:val="20"/>
-                <w:szCs w:val="20"/>
-              </w:rPr>
-              <w:t>showsInfluenceOf,</w:t>
-            </w:r>
-          </w:p>
-          <w:p>
-            <w:pPr>
-              <w:rPr>
-                <w:rFonts w:ascii="Andale Mono" w:hAnsi="Andale Mono"/>
-                <w:color w:val="000000" w:themeColor="text1"/>
-                <w:sz w:val="20"/>
-                <w:szCs w:val="20"/>
-              </w:rPr>
-            </w:pPr>
-            <w:r>
-              <w:rPr>
-                <w:rFonts w:ascii="Andale Mono" w:hAnsi="Andale Mono"/>
-                <w:color w:val="000000" w:themeColor="text1"/>
-                <w:sz w:val="20"/>
-                <w:szCs w:val="20"/>
-              </w:rPr>
-              <w:t>ontopoetry_core:</w:t>
-            </w:r>
-            <w:r>
-              <w:rPr>
-                <w:rFonts w:ascii="Andale Mono" w:hAnsi="Andale Mono"/>
-                <w:color w:val="000000" w:themeColor="text1"/>
-                <w:sz w:val="20"/>
-                <w:szCs w:val="20"/>
-              </w:rPr>
-              <w:t>isDerivativeOf,</w:t>
-            </w:r>
-          </w:p>
-          <w:p>
-            <w:pPr>
-              <w:rPr>
-                <w:rFonts w:ascii="Andale Mono" w:hAnsi="Andale Mono"/>
-                <w:color w:val="000000" w:themeColor="text1"/>
-                <w:sz w:val="20"/>
-                <w:szCs w:val="20"/>
-              </w:rPr>
-            </w:pPr>
-            <w:r>
-              <w:rPr>
-                <w:rFonts w:ascii="Andale Mono" w:hAnsi="Andale Mono"/>
-                <w:color w:val="000000" w:themeColor="text1"/>
-                <w:sz w:val="20"/>
-                <w:szCs w:val="20"/>
-              </w:rPr>
               <w:t>schema:citation</w:t>
             </w:r>
           </w:p>
@@ -15459,36 +15347,6 @@
               </w:rPr>
             </w:pPr>
           </w:p>
-          <w:p>
-            <w:pPr>
-              <w:rPr>
-                <w:rFonts w:ascii="Andale Mono" w:hAnsi="Andale Mono"/>
-                <w:color w:val="000000" w:themeColor="text1"/>
-                <w:sz w:val="20"/>
-                <w:szCs w:val="20"/>
-              </w:rPr>
-            </w:pPr>
-          </w:p>
-          <w:p>
-            <w:pPr>
-              <w:rPr>
-                <w:rFonts w:ascii="Andale Mono" w:hAnsi="Andale Mono"/>
-                <w:color w:val="000000" w:themeColor="text1"/>
-                <w:sz w:val="20"/>
-                <w:szCs w:val="20"/>
-              </w:rPr>
-            </w:pPr>
-          </w:p>
-          <w:p>
-            <w:pPr>
-              <w:rPr>
-                <w:rFonts w:ascii="Andale Mono" w:hAnsi="Andale Mono"/>
-                <w:color w:val="000000" w:themeColor="text1"/>
-                <w:sz w:val="20"/>
-                <w:szCs w:val="20"/>
-              </w:rPr>
-            </w:pPr>
-          </w:p>
         </w:tc>
         <w:tc>
           <w:tcPr>
@@ -15976,7 +15834,6 @@
                 <w:sz w:val="20"/>
                 <w:szCs w:val="20"/>
               </w:rPr>
-              <w:lastRenderedPageBreak/>
               <w:t>Connects an</w:t>
             </w:r>
             <w:r>
@@ -16022,7 +15879,6 @@
                 <w:sz w:val="20"/>
                 <w:szCs w:val="20"/>
               </w:rPr>
-              <w:lastRenderedPageBreak/>
               <w:t>(</w:t>
             </w:r>
             <w:r>
@@ -16753,56 +16609,6 @@
               </w:rPr>
             </w:pPr>
           </w:p>
-          <w:p>
-            <w:pPr>
-              <w:rPr>
-                <w:rFonts w:ascii="Andale Mono" w:hAnsi="Andale Mono"/>
-                <w:color w:val="000000" w:themeColor="text1"/>
-                <w:sz w:val="20"/>
-                <w:szCs w:val="20"/>
-              </w:rPr>
-            </w:pPr>
-          </w:p>
-          <w:p>
-            <w:pPr>
-              <w:rPr>
-                <w:rFonts w:ascii="Andale Mono" w:hAnsi="Andale Mono"/>
-                <w:color w:val="000000" w:themeColor="text1"/>
-                <w:sz w:val="20"/>
-                <w:szCs w:val="20"/>
-              </w:rPr>
-            </w:pPr>
-          </w:p>
-          <w:p>
-            <w:pPr>
-              <w:rPr>
-                <w:rFonts w:ascii="Andale Mono" w:hAnsi="Andale Mono"/>
-                <w:color w:val="000000" w:themeColor="text1"/>
-                <w:sz w:val="20"/>
-                <w:szCs w:val="20"/>
-              </w:rPr>
-            </w:pPr>
-          </w:p>
-          <w:p>
-            <w:pPr>
-              <w:rPr>
-                <w:rFonts w:ascii="Andale Mono" w:hAnsi="Andale Mono"/>
-                <w:color w:val="000000" w:themeColor="text1"/>
-                <w:sz w:val="20"/>
-                <w:szCs w:val="20"/>
-              </w:rPr>
-            </w:pPr>
-          </w:p>
-          <w:p>
-            <w:pPr>
-              <w:rPr>
-                <w:rFonts w:ascii="Andale Mono" w:hAnsi="Andale Mono"/>
-                <w:color w:val="000000" w:themeColor="text1"/>
-                <w:sz w:val="20"/>
-                <w:szCs w:val="20"/>
-              </w:rPr>
-            </w:pPr>
-          </w:p>
         </w:tc>
         <w:tc>
           <w:tcPr>
@@ -17045,7 +16851,6 @@
                 <w:sz w:val="20"/>
                 <w:szCs w:val="20"/>
               </w:rPr>
-              <w:lastRenderedPageBreak/>
               <w:t xml:space="preserve">skos:closeMatch → </w:t>
             </w:r>
           </w:p>
@@ -17158,7 +16963,6 @@
                 <w:sz w:val="20"/>
                 <w:szCs w:val="20"/>
               </w:rPr>
-              <w:lastRenderedPageBreak/>
               <w:t>Connects an</w:t>
             </w:r>
             <w:r>
@@ -17204,17 +17008,7 @@
                 <w:sz w:val="20"/>
                 <w:szCs w:val="20"/>
               </w:rPr>
-              <w:t>intro:INT2_Actualizati</w:t>
-            </w:r>
-            <w:r>
-              <w:rPr>
-                <w:rFonts w:ascii="Andale Mono" w:hAnsi="Andale Mono"/>
-                <w:color w:val="000000" w:themeColor="text1"/>
-                <w:sz w:val="20"/>
-                <w:szCs w:val="20"/>
-              </w:rPr>
-              <w:lastRenderedPageBreak/>
-              <w:t>onOfFeatureInstanz</w:t>
+              <w:t>intro:INT2_ActualizationOfFeatureInstanz</w:t>
             </w:r>
             <w:r>
               <w:rPr>

</xml_diff>